<commit_message>
Lab1 done and delivered
</commit_message>
<xml_diff>
--- a/Lab1/docs/Relatorio.docx
+++ b/Lab1/docs/Relatorio.docx
@@ -658,29 +658,7 @@
           <w:szCs w:val="20"/>
           <w:lang w:eastAsia="pt-PT"/>
         </w:rPr>
-        <w:t xml:space="preserve"> </w:t>
-      </w:r>
-      <w:proofErr w:type="gramStart"/>
-      <w:r>
-        <w:rPr>
-          <w:rFonts w:ascii="Arial" w:eastAsia="Times New Roman" w:hAnsi="Arial" w:cs="Arial"/>
-          <w:color w:val="000000"/>
-          <w:sz w:val="20"/>
-          <w:szCs w:val="20"/>
-          <w:lang w:eastAsia="pt-PT"/>
-        </w:rPr>
-        <w:t>de</w:t>
-      </w:r>
-      <w:proofErr w:type="gramEnd"/>
-      <w:r>
-        <w:rPr>
-          <w:rFonts w:ascii="Arial" w:eastAsia="Times New Roman" w:hAnsi="Arial" w:cs="Arial"/>
-          <w:color w:val="000000"/>
-          <w:sz w:val="20"/>
-          <w:szCs w:val="20"/>
-          <w:lang w:eastAsia="pt-PT"/>
-        </w:rPr>
-        <w:t xml:space="preserve"> </w:t>
+        <w:t xml:space="preserve"> de </w:t>
       </w:r>
       <w:r>
         <w:rPr>
@@ -1148,50 +1126,32 @@
         </w:rPr>
         <w:t xml:space="preserve"> tecnologia evolui a um rácio temporal muito alto, as diferenças com as tecnologias de há duas décadas atrás são muito significativas. Com a abordagem do processamento </w:t>
       </w:r>
-      <w:proofErr w:type="spellStart"/>
       <w:r>
         <w:rPr>
           <w:rFonts w:ascii="Arial" w:hAnsi="Arial" w:cs="Arial"/>
           <w:i/>
         </w:rPr>
-        <w:t>multi</w:t>
-      </w:r>
-      <w:proofErr w:type="spellEnd"/>
+        <w:t xml:space="preserve">multi </w:t>
+      </w:r>
       <w:r>
         <w:rPr>
           <w:rFonts w:ascii="Arial" w:hAnsi="Arial" w:cs="Arial"/>
           <w:i/>
         </w:rPr>
-        <w:t xml:space="preserve"> </w:t>
+        <w:t>core</w:t>
+      </w:r>
+      <w:r>
+        <w:rPr>
+          <w:rFonts w:ascii="Arial" w:hAnsi="Arial" w:cs="Arial"/>
+        </w:rPr>
+        <w:t xml:space="preserve"> ao invés do </w:t>
       </w:r>
       <w:r>
         <w:rPr>
           <w:rFonts w:ascii="Arial" w:hAnsi="Arial" w:cs="Arial"/>
           <w:i/>
         </w:rPr>
-        <w:t>core</w:t>
-      </w:r>
-      <w:r>
-        <w:rPr>
-          <w:rFonts w:ascii="Arial" w:hAnsi="Arial" w:cs="Arial"/>
-        </w:rPr>
-        <w:t xml:space="preserve"> ao invés do </w:t>
-      </w:r>
-      <w:proofErr w:type="gramStart"/>
-      <w:r>
-        <w:rPr>
-          <w:rFonts w:ascii="Arial" w:hAnsi="Arial" w:cs="Arial"/>
-          <w:i/>
-        </w:rPr>
-        <w:t>single</w:t>
-      </w:r>
-      <w:proofErr w:type="gramEnd"/>
-      <w:r>
-        <w:rPr>
-          <w:rFonts w:ascii="Arial" w:hAnsi="Arial" w:cs="Arial"/>
-          <w:i/>
-        </w:rPr>
-        <w:t xml:space="preserve"> core </w:t>
+        <w:t xml:space="preserve">single core </w:t>
       </w:r>
       <w:r>
         <w:rPr>
@@ -1323,21 +1283,7 @@
         <w:rPr>
           <w:rFonts w:ascii="Arial" w:hAnsi="Arial" w:cs="Arial"/>
         </w:rPr>
-        <w:t xml:space="preserve"> Core2 </w:t>
-      </w:r>
-      <w:proofErr w:type="spellStart"/>
-      <w:r>
-        <w:rPr>
-          <w:rFonts w:ascii="Arial" w:hAnsi="Arial" w:cs="Arial"/>
-        </w:rPr>
-        <w:t>Quad</w:t>
-      </w:r>
-      <w:proofErr w:type="spellEnd"/>
-      <w:r>
-        <w:rPr>
-          <w:rFonts w:ascii="Arial" w:hAnsi="Arial" w:cs="Arial"/>
-        </w:rPr>
-        <w:t xml:space="preserve"> Q6600 G0 @2.4GHz</w:t>
+        <w:t xml:space="preserve"> Core2 Quad Q6600 G0 @2.4GHz</w:t>
       </w:r>
     </w:p>
     <w:p>
@@ -1358,23 +1304,7 @@
           <w:rFonts w:ascii="Arial" w:hAnsi="Arial" w:cs="Arial"/>
           <w:b/>
         </w:rPr>
-        <w:t xml:space="preserve">Memória </w:t>
-      </w:r>
-      <w:proofErr w:type="spellStart"/>
-      <w:r>
-        <w:rPr>
-          <w:rFonts w:ascii="Arial" w:hAnsi="Arial" w:cs="Arial"/>
-          <w:b/>
-        </w:rPr>
-        <w:t>Ram</w:t>
-      </w:r>
-      <w:proofErr w:type="spellEnd"/>
-      <w:r>
-        <w:rPr>
-          <w:rFonts w:ascii="Arial" w:hAnsi="Arial" w:cs="Arial"/>
-          <w:b/>
-        </w:rPr>
-        <w:t>:</w:t>
+        <w:t>Memória Ram:</w:t>
       </w:r>
       <w:r>
         <w:rPr>
@@ -1892,7 +1822,6 @@
         </w:rPr>
         <w:t xml:space="preserve">Isto dá origem a uma ordem espacial </w:t>
       </w:r>
-      <w:proofErr w:type="gramStart"/>
       <w:r>
         <w:rPr>
           <w:rFonts w:ascii="Arial" w:hAnsi="Arial" w:cs="Arial"/>
@@ -1915,7 +1844,6 @@
         </w:rPr>
         <w:t>3</w:t>
       </w:r>
-      <w:proofErr w:type="gramEnd"/>
       <w:r>
         <w:rPr>
           <w:rFonts w:ascii="Arial" w:hAnsi="Arial" w:cs="Arial"/>
@@ -2070,7 +1998,6 @@
         </w:rPr>
         <w:t xml:space="preserve">Desta forma, o algoritmo possui uma ordem espacial </w:t>
       </w:r>
-      <w:proofErr w:type="gramStart"/>
       <w:r>
         <w:rPr>
           <w:rFonts w:ascii="Arial" w:hAnsi="Arial" w:cs="Arial"/>
@@ -2086,7 +2013,6 @@
         </w:rPr>
         <w:t>3</w:t>
       </w:r>
-      <w:proofErr w:type="gramEnd"/>
       <w:r>
         <w:rPr>
           <w:rFonts w:ascii="Arial" w:hAnsi="Arial" w:cs="Arial"/>
@@ -2362,19 +2288,7 @@
         <w:rPr>
           <w:rFonts w:ascii="Arial" w:hAnsi="Arial" w:cs="Arial"/>
         </w:rPr>
-        <w:t xml:space="preserve">com as duas versões do algoritmo, utilizando </w:t>
-      </w:r>
-      <w:r>
-        <w:rPr>
-          <w:rFonts w:ascii="Arial" w:hAnsi="Arial" w:cs="Arial"/>
-        </w:rPr>
-        <w:t>matrizes 600x600 até 3000x3000 com incrementos de 400 unidades</w:t>
-      </w:r>
-      <w:r>
-        <w:rPr>
-          <w:rFonts w:ascii="Arial" w:hAnsi="Arial" w:cs="Arial"/>
-        </w:rPr>
-        <w:t xml:space="preserve"> de tamanho.</w:t>
+        <w:t>com as duas versões do algoritmo, utilizando matrizes 600x600 até 3000x3000 com incrementos de 400 unidades de tamanho.</w:t>
       </w:r>
     </w:p>
     <w:p>
@@ -2567,7 +2481,7 @@
           <w:b/>
           <w:sz w:val="24"/>
         </w:rPr>
-        <w:t xml:space="preserve">Execução </w:t>
+        <w:t>Execução Paralela</w:t>
       </w:r>
       <w:r>
         <w:rPr>
@@ -2575,7 +2489,7 @@
           <w:b/>
           <w:sz w:val="24"/>
         </w:rPr>
-        <w:t>Paralela</w:t>
+        <w:t xml:space="preserve"> - C++</w:t>
       </w:r>
       <w:r>
         <w:rPr>
@@ -2583,26 +2497,8 @@
           <w:b/>
           <w:sz w:val="24"/>
         </w:rPr>
-        <w:t xml:space="preserve"> - C++</w:t>
-      </w:r>
-      <w:r>
-        <w:rPr>
-          <w:rFonts w:ascii="Arial" w:hAnsi="Arial" w:cs="Arial"/>
-          <w:b/>
-          <w:sz w:val="24"/>
-        </w:rPr>
-        <w:t xml:space="preserve"> com </w:t>
-      </w:r>
-      <w:proofErr w:type="spellStart"/>
-      <w:r>
-        <w:rPr>
-          <w:rFonts w:ascii="Arial" w:hAnsi="Arial" w:cs="Arial"/>
-          <w:b/>
-          <w:sz w:val="24"/>
-        </w:rPr>
-        <w:t>OpenMP</w:t>
-      </w:r>
-      <w:proofErr w:type="spellEnd"/>
+        <w:t xml:space="preserve"> com OpenMP</w:t>
+      </w:r>
     </w:p>
     <w:p>
       <w:pPr>
@@ -2669,14 +2565,7 @@
           <w:rFonts w:ascii="Arial" w:hAnsi="Arial" w:cs="Arial"/>
           <w:b/>
         </w:rPr>
-        <w:t xml:space="preserve">Algoritmo </w:t>
-      </w:r>
-      <w:r>
-        <w:rPr>
-          <w:rFonts w:ascii="Arial" w:hAnsi="Arial" w:cs="Arial"/>
-          <w:b/>
-        </w:rPr>
-        <w:t>Otimizado</w:t>
+        <w:t>Algoritmo Otimizado</w:t>
       </w:r>
     </w:p>
     <w:p>
@@ -2791,21 +2680,7 @@
         <w:rPr>
           <w:rFonts w:ascii="Arial" w:hAnsi="Arial" w:cs="Arial"/>
         </w:rPr>
-        <w:t xml:space="preserve"> capacidades +4x superiores ao algoritmo normal para </w:t>
-      </w:r>
-      <w:proofErr w:type="gramStart"/>
-      <w:r>
-        <w:rPr>
-          <w:rFonts w:ascii="Arial" w:hAnsi="Arial" w:cs="Arial"/>
-        </w:rPr>
-        <w:t>o mesmo</w:t>
-      </w:r>
-      <w:proofErr w:type="gramEnd"/>
-      <w:r>
-        <w:rPr>
-          <w:rFonts w:ascii="Arial" w:hAnsi="Arial" w:cs="Arial"/>
-        </w:rPr>
-        <w:t xml:space="preserve"> problema. Ambos os algoritmos seguem uma tendência de perda de desempenho nos intervalos 600 a 3000. No entanto</w:t>
+        <w:t xml:space="preserve"> capacidades +4x superiores ao algoritmo normal para o mesmo problema. Ambos os algoritmos seguem uma tendência de perda de desempenho nos intervalos 600 a 3000. No entanto</w:t>
       </w:r>
       <w:r>
         <w:rPr>
@@ -3121,7 +2996,7 @@
         <w:rPr>
           <w:rFonts w:ascii="Arial" w:hAnsi="Arial" w:cs="Arial"/>
         </w:rPr>
-        <w:t>Anexado a este documento está o código-fonte do programa utilizado para o estudo, tanto o de C++ como o de Java.</w:t>
+        <w:t>Um acontecimento curioso foi ter sido necessário compilar o programa para arquitetura x64 devido a grandes quantidade de espaço requeridas para valores muitos altos de tamanho superando 2GB de memória, que é o limite do Windows para processos x32. O programa no geral tornou-se mais rápido com esta alteração.</w:t>
       </w:r>
     </w:p>
     <w:p>
@@ -3139,10 +3014,40 @@
         <w:rPr>
           <w:rFonts w:ascii="Arial" w:hAnsi="Arial" w:cs="Arial"/>
         </w:rPr>
-        <w:t>Anexado a este documento está também uma séries de folhas de cálculo com todas as estatísticas relativas aos gráficos apresentados.</w:t>
+        <w:t>Anexado a este documento está o código-fonte do programa utilizado para o estudo, tanto o de C++ como o de Java.</w:t>
+      </w:r>
+    </w:p>
+    <w:p>
+      <w:pPr>
+        <w:pStyle w:val="ListParagraph"/>
+        <w:numPr>
+          <w:ilvl w:val="0"/>
+          <w:numId w:val="1"/>
+        </w:numPr>
+        <w:rPr>
+          <w:rFonts w:ascii="Arial" w:hAnsi="Arial" w:cs="Arial"/>
+        </w:rPr>
+      </w:pPr>
+      <w:r>
+        <w:rPr>
+          <w:rFonts w:ascii="Arial" w:hAnsi="Arial" w:cs="Arial"/>
+        </w:rPr>
+        <w:t xml:space="preserve">Anexado a este </w:t>
+      </w:r>
+      <w:r>
+        <w:rPr>
+          <w:rFonts w:ascii="Arial" w:hAnsi="Arial" w:cs="Arial"/>
+        </w:rPr>
+        <w:t>documento está também uma série</w:t>
       </w:r>
       <w:bookmarkStart w:id="4" w:name="_GoBack"/>
       <w:bookmarkEnd w:id="4"/>
+      <w:r>
+        <w:rPr>
+          <w:rFonts w:ascii="Arial" w:hAnsi="Arial" w:cs="Arial"/>
+        </w:rPr>
+        <w:t xml:space="preserve"> de folhas de cálculo com todas as estatísticas relativas aos gráficos apresentados.</w:t>
+      </w:r>
     </w:p>
     <w:p>
       <w:r>
@@ -3173,7 +3078,36 @@
       <w:bookmarkEnd w:id="5"/>
     </w:p>
     <w:p/>
-    <w:p/>
+    <w:p>
+      <w:pPr>
+        <w:rPr>
+          <w:rFonts w:ascii="Arial" w:hAnsi="Arial" w:cs="Arial"/>
+          <w:lang w:val="pt"/>
+        </w:rPr>
+      </w:pPr>
+      <w:r>
+        <w:rPr>
+          <w:rFonts w:ascii="Arial" w:hAnsi="Arial" w:cs="Arial"/>
+          <w:lang w:val="pt"/>
+        </w:rPr>
+        <w:t xml:space="preserve">Analisando os resultados podemos concluir existem grandes possibilidades de melhoria utilizando paralelismo e tendo em conta o funcionamento da memória cache. Através da modificação do acesso à memória foram conseguidos aumentos de perfomance de quase o dobro em ambas as versões do algoritmo e com a divisão do trabalho a realizar em threads houve também ganhos especialmente assinaláveis na versão otimizada do algoritmo. </w:t>
+      </w:r>
+    </w:p>
+    <w:p>
+      <w:pPr>
+        <w:rPr>
+          <w:rFonts w:ascii="Arial" w:hAnsi="Arial" w:cs="Arial"/>
+          <w:lang w:val="pt"/>
+        </w:rPr>
+      </w:pPr>
+      <w:r>
+        <w:rPr>
+          <w:rFonts w:ascii="Arial" w:hAnsi="Arial" w:cs="Arial"/>
+          <w:lang w:val="pt"/>
+        </w:rPr>
+        <w:t>Podemos também verificar que durante o desenvolvimento do projecto o grupo adquiriu uma familiaridade com os conceitos de paralelismo e em particular com a API OpenMP.</w:t>
+      </w:r>
+    </w:p>
     <w:sectPr>
       <w:footerReference w:type="default" r:id="rId16"/>
       <w:pgSz w:w="11906" w:h="16838"/>
@@ -3351,7 +3285,7 @@
                                     <w:color w:val="8C8C8C" w:themeColor="background1" w:themeShade="8C"/>
                                     <w:sz w:val="20"/>
                                   </w:rPr>
-                                  <w:t>6</w:t>
+                                  <w:t>8</w:t>
                                 </w:r>
                                 <w:r>
                                   <w:rPr>
@@ -3509,7 +3443,7 @@
                               <w:color w:val="8C8C8C" w:themeColor="background1" w:themeShade="8C"/>
                               <w:sz w:val="20"/>
                             </w:rPr>
-                            <w:t>6</w:t>
+                            <w:t>8</w:t>
                           </w:r>
                           <w:r>
                             <w:rPr>
@@ -4848,11 +4782,11 @@
           <c:showPercent val="0"/>
           <c:showBubbleSize val="0"/>
         </c:dLbls>
-        <c:axId val="1568196640"/>
-        <c:axId val="1568195008"/>
+        <c:axId val="-1906649264"/>
+        <c:axId val="-1906643280"/>
       </c:scatterChart>
       <c:valAx>
-        <c:axId val="1568196640"/>
+        <c:axId val="-1906649264"/>
         <c:scaling>
           <c:orientation val="minMax"/>
         </c:scaling>
@@ -4978,12 +4912,12 @@
             <a:endParaRPr lang="pt-PT"/>
           </a:p>
         </c:txPr>
-        <c:crossAx val="1568195008"/>
+        <c:crossAx val="-1906643280"/>
         <c:crossesAt val="0"/>
         <c:crossBetween val="midCat"/>
       </c:valAx>
       <c:valAx>
-        <c:axId val="1568195008"/>
+        <c:axId val="-1906643280"/>
         <c:scaling>
           <c:orientation val="minMax"/>
         </c:scaling>
@@ -5109,7 +5043,7 @@
             <a:endParaRPr lang="pt-PT"/>
           </a:p>
         </c:txPr>
-        <c:crossAx val="1568196640"/>
+        <c:crossAx val="-1906649264"/>
         <c:crossesAt val="0"/>
         <c:crossBetween val="midCat"/>
       </c:valAx>
@@ -5430,11 +5364,11 @@
           <c:showPercent val="0"/>
           <c:showBubbleSize val="0"/>
         </c:dLbls>
-        <c:axId val="1568197728"/>
-        <c:axId val="1568242208"/>
+        <c:axId val="-1906642736"/>
+        <c:axId val="-2018610608"/>
       </c:scatterChart>
       <c:valAx>
-        <c:axId val="1568197728"/>
+        <c:axId val="-1906642736"/>
         <c:scaling>
           <c:orientation val="minMax"/>
         </c:scaling>
@@ -5560,12 +5494,12 @@
             <a:endParaRPr lang="pt-PT"/>
           </a:p>
         </c:txPr>
-        <c:crossAx val="1568242208"/>
+        <c:crossAx val="-2018610608"/>
         <c:crossesAt val="0"/>
         <c:crossBetween val="midCat"/>
       </c:valAx>
       <c:valAx>
-        <c:axId val="1568242208"/>
+        <c:axId val="-2018610608"/>
         <c:scaling>
           <c:orientation val="minMax"/>
         </c:scaling>
@@ -5691,7 +5625,7 @@
             <a:endParaRPr lang="pt-PT"/>
           </a:p>
         </c:txPr>
-        <c:crossAx val="1568197728"/>
+        <c:crossAx val="-1906642736"/>
         <c:crossesAt val="0"/>
         <c:crossBetween val="midCat"/>
       </c:valAx>
@@ -5976,11 +5910,11 @@
           <c:showPercent val="0"/>
           <c:showBubbleSize val="0"/>
         </c:dLbls>
-        <c:axId val="1568235680"/>
-        <c:axId val="1568236768"/>
+        <c:axId val="-2018619856"/>
+        <c:axId val="-2018614416"/>
       </c:scatterChart>
       <c:valAx>
-        <c:axId val="1568235680"/>
+        <c:axId val="-2018619856"/>
         <c:scaling>
           <c:orientation val="minMax"/>
         </c:scaling>
@@ -6106,12 +6040,12 @@
             <a:endParaRPr lang="pt-PT"/>
           </a:p>
         </c:txPr>
-        <c:crossAx val="1568236768"/>
+        <c:crossAx val="-2018614416"/>
         <c:crossesAt val="0"/>
         <c:crossBetween val="midCat"/>
       </c:valAx>
       <c:valAx>
-        <c:axId val="1568236768"/>
+        <c:axId val="-2018614416"/>
         <c:scaling>
           <c:orientation val="minMax"/>
         </c:scaling>
@@ -6237,7 +6171,7 @@
             <a:endParaRPr lang="pt-PT"/>
           </a:p>
         </c:txPr>
-        <c:crossAx val="1568235680"/>
+        <c:crossAx val="-2018619856"/>
         <c:crossesAt val="0"/>
         <c:crossBetween val="midCat"/>
       </c:valAx>
@@ -6770,11 +6704,11 @@
           <c:showPercent val="0"/>
           <c:showBubbleSize val="0"/>
         </c:dLbls>
-        <c:axId val="1637542720"/>
-        <c:axId val="1637543264"/>
+        <c:axId val="-1902991856"/>
+        <c:axId val="-1902990768"/>
       </c:scatterChart>
       <c:valAx>
-        <c:axId val="1637542720"/>
+        <c:axId val="-1902991856"/>
         <c:scaling>
           <c:orientation val="minMax"/>
         </c:scaling>
@@ -6900,12 +6834,12 @@
             <a:endParaRPr lang="pt-PT"/>
           </a:p>
         </c:txPr>
-        <c:crossAx val="1637543264"/>
+        <c:crossAx val="-1902990768"/>
         <c:crossesAt val="0"/>
         <c:crossBetween val="midCat"/>
       </c:valAx>
       <c:valAx>
-        <c:axId val="1637543264"/>
+        <c:axId val="-1902990768"/>
         <c:scaling>
           <c:orientation val="minMax"/>
         </c:scaling>
@@ -7031,7 +6965,7 @@
             <a:endParaRPr lang="pt-PT"/>
           </a:p>
         </c:txPr>
-        <c:crossAx val="1637542720"/>
+        <c:crossAx val="-1902991856"/>
         <c:crossesAt val="0"/>
         <c:crossBetween val="midCat"/>
       </c:valAx>
@@ -7572,11 +7506,11 @@
           <c:showPercent val="0"/>
           <c:showBubbleSize val="0"/>
         </c:dLbls>
-        <c:axId val="1637540544"/>
-        <c:axId val="1637540000"/>
+        <c:axId val="-57432208"/>
+        <c:axId val="-57431120"/>
       </c:scatterChart>
       <c:valAx>
-        <c:axId val="1637540544"/>
+        <c:axId val="-57432208"/>
         <c:scaling>
           <c:orientation val="minMax"/>
         </c:scaling>
@@ -7702,12 +7636,12 @@
             <a:endParaRPr lang="pt-PT"/>
           </a:p>
         </c:txPr>
-        <c:crossAx val="1637540000"/>
+        <c:crossAx val="-57431120"/>
         <c:crossesAt val="0"/>
         <c:crossBetween val="midCat"/>
       </c:valAx>
       <c:valAx>
-        <c:axId val="1637540000"/>
+        <c:axId val="-57431120"/>
         <c:scaling>
           <c:orientation val="minMax"/>
         </c:scaling>
@@ -7833,7 +7767,7 @@
             <a:endParaRPr lang="pt-PT"/>
           </a:p>
         </c:txPr>
-        <c:crossAx val="1637540544"/>
+        <c:crossAx val="-57432208"/>
         <c:crossesAt val="0"/>
         <c:crossBetween val="midCat"/>
       </c:valAx>
@@ -10954,7 +10888,7 @@
 </file>
 
 <file path=customXml/itemProps1.xml><?xml version="1.0" encoding="utf-8"?>
-<ds:datastoreItem xmlns:ds="http://schemas.openxmlformats.org/officeDocument/2006/customXml" ds:itemID="{57C39278-D6CD-4552-B76E-E29CD476374E}">
+<ds:datastoreItem xmlns:ds="http://schemas.openxmlformats.org/officeDocument/2006/customXml" ds:itemID="{1359142D-22D3-4FFC-A295-54077C70C490}">
   <ds:schemaRefs>
     <ds:schemaRef ds:uri="http://schemas.openxmlformats.org/officeDocument/2006/bibliography"/>
   </ds:schemaRefs>

</xml_diff>